<commit_message>
Registartion complete, Login complete
</commit_message>
<xml_diff>
--- a/Documention.docx
+++ b/Documention.docx
@@ -808,12 +808,52 @@
         </w:rPr>
         <w:t xml:space="preserve"> After submitting the application form the link for Apply Now or Application is changed to Profile. In profile users can </w:t>
       </w:r>
+      <w:commentRangeStart w:id="1"/>
+      <w:r>
+        <w:rPr>
+          <w:rFonts w:ascii="Bahnschrift Light" w:hAnsi="Bahnschrift Light"/>
+        </w:rPr>
+        <w:t xml:space="preserve">change </w:t>
+      </w:r>
+      <w:commentRangeEnd w:id="1"/>
+      <w:r>
+        <w:rPr>
+          <w:rStyle w:val="CommentReference"/>
+        </w:rPr>
+        <w:commentReference w:id="1"/>
+      </w:r>
+      <w:r>
+        <w:rPr>
+          <w:rFonts w:ascii="Bahnschrift Light" w:hAnsi="Bahnschrift Light"/>
+        </w:rPr>
+        <w:t>a limited amount of their information like contact number and address.</w:t>
+      </w:r>
+    </w:p>
+    <w:p>
+      <w:pPr>
+        <w:spacing w:after="0"/>
+        <w:jc w:val="both"/>
+        <w:rPr>
+          <w:rFonts w:ascii="Bahnschrift Light" w:hAnsi="Bahnschrift Light"/>
+        </w:rPr>
+      </w:pPr>
+    </w:p>
+    <w:p>
+      <w:pPr>
+        <w:spacing w:after="0"/>
+        <w:rPr>
+          <w:rFonts w:ascii="Courier New" w:hAnsi="Courier New" w:cs="Courier New"/>
+        </w:rPr>
+      </w:pPr>
       <w:commentRangeStart w:id="2"/>
-      <w:r>
-        <w:rPr>
-          <w:rFonts w:ascii="Bahnschrift Light" w:hAnsi="Bahnschrift Light"/>
-        </w:rPr>
-        <w:t xml:space="preserve">change </w:t>
+      <w:commentRangeStart w:id="3"/>
+      <w:r>
+        <w:rPr>
+          <w:rFonts w:ascii="Courier New" w:hAnsi="Courier New" w:cs="Courier New"/>
+          <w:sz w:val="18"/>
+          <w:szCs w:val="18"/>
+        </w:rPr>
+        <w:t>MEMBERS</w:t>
       </w:r>
       <w:commentRangeEnd w:id="2"/>
       <w:r>
@@ -822,53 +862,12 @@
         </w:rPr>
         <w:commentReference w:id="2"/>
       </w:r>
-      <w:r>
-        <w:rPr>
-          <w:rFonts w:ascii="Bahnschrift Light" w:hAnsi="Bahnschrift Light"/>
-        </w:rPr>
-        <w:t>a limited amount of their information like contact number and address.</w:t>
-      </w:r>
-    </w:p>
-    <w:p>
-      <w:pPr>
-        <w:spacing w:after="0"/>
-        <w:jc w:val="both"/>
-        <w:rPr>
-          <w:rFonts w:ascii="Bahnschrift Light" w:hAnsi="Bahnschrift Light"/>
-        </w:rPr>
-      </w:pPr>
-    </w:p>
-    <w:p>
-      <w:pPr>
-        <w:spacing w:after="0"/>
-        <w:jc w:val="both"/>
-        <w:rPr>
-          <w:rFonts w:ascii="Courier New" w:hAnsi="Courier New" w:cs="Courier New"/>
-        </w:rPr>
-      </w:pPr>
-      <w:commentRangeStart w:id="3"/>
-      <w:commentRangeStart w:id="4"/>
-      <w:r>
-        <w:rPr>
-          <w:rFonts w:ascii="Courier New" w:hAnsi="Courier New" w:cs="Courier New"/>
-          <w:sz w:val="18"/>
-          <w:szCs w:val="18"/>
-        </w:rPr>
-        <w:t>MEMBERS</w:t>
-      </w:r>
       <w:commentRangeEnd w:id="3"/>
       <w:r>
         <w:rPr>
           <w:rStyle w:val="CommentReference"/>
         </w:rPr>
         <w:commentReference w:id="3"/>
-      </w:r>
-      <w:commentRangeEnd w:id="4"/>
-      <w:r>
-        <w:rPr>
-          <w:rStyle w:val="CommentReference"/>
-        </w:rPr>
-        <w:commentReference w:id="4"/>
       </w:r>
       <w:r>
         <w:rPr>
@@ -981,14 +980,97 @@
         </w:rPr>
         <w:t xml:space="preserve">_name, surname, </w:t>
       </w:r>
+      <w:commentRangeStart w:id="4"/>
+      <w:r>
+        <w:rPr>
+          <w:rFonts w:ascii="Courier New" w:hAnsi="Courier New" w:cs="Courier New"/>
+          <w:sz w:val="18"/>
+          <w:szCs w:val="18"/>
+        </w:rPr>
+        <w:t>maiden_name</w:t>
+      </w:r>
+      <w:commentRangeEnd w:id="4"/>
+      <w:r>
+        <w:rPr>
+          <w:rStyle w:val="CommentReference"/>
+        </w:rPr>
+        <w:commentReference w:id="4"/>
+      </w:r>
+      <w:r>
+        <w:rPr>
+          <w:rFonts w:ascii="Courier New" w:hAnsi="Courier New" w:cs="Courier New"/>
+          <w:sz w:val="18"/>
+          <w:szCs w:val="18"/>
+        </w:rPr>
+        <w:t>, id_passport_number</w:t>
+      </w:r>
+      <w:r>
+        <w:rPr>
+          <w:rFonts w:ascii="Courier New" w:hAnsi="Courier New" w:cs="Courier New"/>
+          <w:sz w:val="18"/>
+          <w:szCs w:val="18"/>
+        </w:rPr>
+        <w:t>,</w:t>
+      </w:r>
+      <w:r>
+        <w:rPr>
+          <w:rFonts w:ascii="Courier New" w:hAnsi="Courier New" w:cs="Courier New"/>
+          <w:sz w:val="18"/>
+          <w:szCs w:val="18"/>
+        </w:rPr>
+        <w:t xml:space="preserve"> tel_number, cell_number, marital_status,</w:t>
+      </w:r>
+      <w:r>
+        <w:rPr>
+          <w:rFonts w:ascii="Courier New" w:hAnsi="Courier New" w:cs="Courier New"/>
+          <w:sz w:val="18"/>
+          <w:szCs w:val="18"/>
+        </w:rPr>
+        <w:t xml:space="preserve"> insolvency, liquidation, </w:t>
+      </w:r>
+      <w:proofErr w:type="spellStart"/>
+      <w:r>
+        <w:rPr>
+          <w:rFonts w:ascii="Courier New" w:hAnsi="Courier New" w:cs="Courier New"/>
+          <w:sz w:val="18"/>
+          <w:szCs w:val="18"/>
+        </w:rPr>
+        <w:t>electronic</w:t>
+      </w:r>
+      <w:r>
+        <w:rPr>
+          <w:rFonts w:ascii="Courier New" w:hAnsi="Courier New" w:cs="Courier New"/>
+          <w:sz w:val="18"/>
+          <w:szCs w:val="18"/>
+        </w:rPr>
+        <w:t>_copy</w:t>
+      </w:r>
+      <w:proofErr w:type="spellEnd"/>
+      <w:r>
+        <w:rPr>
+          <w:rFonts w:ascii="Courier New" w:hAnsi="Courier New" w:cs="Courier New"/>
+          <w:sz w:val="18"/>
+          <w:szCs w:val="18"/>
+        </w:rPr>
+        <w:t>,</w:t>
+      </w:r>
+      <w:r>
+        <w:rPr>
+          <w:rFonts w:ascii="Courier New" w:hAnsi="Courier New" w:cs="Courier New"/>
+          <w:sz w:val="18"/>
+          <w:szCs w:val="18"/>
+        </w:rPr>
+        <w:t xml:space="preserve"> </w:t>
+      </w:r>
       <w:commentRangeStart w:id="5"/>
       <w:r>
         <w:rPr>
           <w:rFonts w:ascii="Courier New" w:hAnsi="Courier New" w:cs="Courier New"/>
           <w:sz w:val="18"/>
           <w:szCs w:val="18"/>
-        </w:rPr>
-        <w:t>maiden_name</w:t>
+          <w:highlight w:val="yellow"/>
+        </w:rPr>
+        <w:t>beneficiary</w:t>
       </w:r>
       <w:commentRangeEnd w:id="5"/>
       <w:r>
@@ -1003,14 +1085,6 @@
           <w:sz w:val="18"/>
           <w:szCs w:val="18"/>
         </w:rPr>
-        <w:t>, id_passport_number</w:t>
-      </w:r>
-      <w:r>
-        <w:rPr>
-          <w:rFonts w:ascii="Courier New" w:hAnsi="Courier New" w:cs="Courier New"/>
-          <w:sz w:val="18"/>
-          <w:szCs w:val="18"/>
-        </w:rPr>
         <w:t>,</w:t>
       </w:r>
       <w:r>
@@ -1019,48 +1093,37 @@
           <w:sz w:val="18"/>
           <w:szCs w:val="18"/>
         </w:rPr>
-        <w:t xml:space="preserve"> tel_number, cell_number, marital_status,</w:t>
-      </w:r>
-      <w:r>
-        <w:rPr>
-          <w:rFonts w:ascii="Courier New" w:hAnsi="Courier New" w:cs="Courier New"/>
-          <w:sz w:val="18"/>
-          <w:szCs w:val="18"/>
-        </w:rPr>
-        <w:t xml:space="preserve"> insolvency, liquidation, </w:t>
-      </w:r>
-      <w:r>
-        <w:rPr>
-          <w:rFonts w:ascii="Courier New" w:hAnsi="Courier New" w:cs="Courier New"/>
-          <w:sz w:val="18"/>
-          <w:szCs w:val="18"/>
-        </w:rPr>
-        <w:t>electronic</w:t>
-      </w:r>
-      <w:r>
-        <w:rPr>
-          <w:rFonts w:ascii="Courier New" w:hAnsi="Courier New" w:cs="Courier New"/>
-          <w:sz w:val="18"/>
-          <w:szCs w:val="18"/>
-        </w:rPr>
-        <w:t>_copy,</w:t>
-      </w:r>
-      <w:r>
-        <w:rPr>
-          <w:rFonts w:ascii="Courier New" w:hAnsi="Courier New" w:cs="Courier New"/>
-          <w:sz w:val="18"/>
-          <w:szCs w:val="18"/>
-        </w:rPr>
         <w:t xml:space="preserve"> </w:t>
       </w:r>
-      <w:r>
-        <w:rPr>
-          <w:rFonts w:ascii="Courier New" w:hAnsi="Courier New" w:cs="Courier New"/>
-          <w:sz w:val="18"/>
-          <w:szCs w:val="18"/>
-        </w:rPr>
-        <w:t xml:space="preserve">beneficiary, </w:t>
-      </w:r>
+      <w:bookmarkStart w:id="6" w:name="_GoBack"/>
+      <w:bookmarkEnd w:id="6"/>
+      <w:proofErr w:type="spellStart"/>
+      <w:r>
+        <w:rPr>
+          <w:rFonts w:ascii="Courier New" w:hAnsi="Courier New" w:cs="Courier New"/>
+          <w:sz w:val="18"/>
+          <w:szCs w:val="18"/>
+        </w:rPr>
+        <w:t>application_type</w:t>
+      </w:r>
+      <w:proofErr w:type="spellEnd"/>
+      <w:r>
+        <w:rPr>
+          <w:rFonts w:ascii="Courier New" w:hAnsi="Courier New" w:cs="Courier New"/>
+          <w:sz w:val="18"/>
+          <w:szCs w:val="18"/>
+        </w:rPr>
+        <w:t>,</w:t>
+      </w:r>
+      <w:r>
+        <w:rPr>
+          <w:rFonts w:ascii="Courier New" w:hAnsi="Courier New" w:cs="Courier New"/>
+          <w:sz w:val="18"/>
+          <w:szCs w:val="18"/>
+        </w:rPr>
+        <w:t xml:space="preserve"> </w:t>
+      </w:r>
+      <w:proofErr w:type="spellStart"/>
       <w:r>
         <w:rPr>
           <w:rFonts w:ascii="Courier New" w:hAnsi="Courier New" w:cs="Courier New"/>
@@ -1069,6 +1132,7 @@
         </w:rPr>
         <w:t>completed_at</w:t>
       </w:r>
+      <w:proofErr w:type="spellEnd"/>
       <w:r>
         <w:rPr>
           <w:rFonts w:ascii="Courier New" w:hAnsi="Courier New" w:cs="Courier New"/>
@@ -1145,6 +1209,7 @@
           <w:szCs w:val="18"/>
           <w:lang w:val="en-US"/>
         </w:rPr>
+        <w:lastRenderedPageBreak/>
         <w:t>ADDITIONALCO</w:t>
       </w:r>
       <w:r>
@@ -1987,16 +2052,11 @@
         <w:annotationRef/>
       </w:r>
       <w:r>
-        <w:t>Not sure yet about</w:t>
-      </w:r>
-      <w:bookmarkStart w:id="1" w:name="_GoBack"/>
-      <w:bookmarkEnd w:id="1"/>
-      <w:r>
-        <w:t xml:space="preserve"> this one</w:t>
+        <w:t>Not sure yet about this one</w:t>
       </w:r>
     </w:p>
   </w:comment>
-  <w:comment w:id="2" w:author="Shane Netshikweta" w:date="2019-12-09T23:53:00Z" w:initials="SN">
+  <w:comment w:id="1" w:author="Shane Netshikweta" w:date="2019-12-09T23:53:00Z" w:initials="SN">
     <w:p>
       <w:pPr>
         <w:pStyle w:val="CommentText"/>
@@ -2008,11 +2068,19 @@
         <w:annotationRef/>
       </w:r>
       <w:r>
-        <w:t>To clear this with client as to which information can be changed by the user. And also how much information are they allowed to see.</w:t>
+        <w:t xml:space="preserve">To clear this with client as to which information can be changed by the user. And </w:t>
+      </w:r>
+      <w:proofErr w:type="gramStart"/>
+      <w:r>
+        <w:t>also</w:t>
+      </w:r>
+      <w:proofErr w:type="gramEnd"/>
+      <w:r>
+        <w:t xml:space="preserve"> how much information are they allowed to see.</w:t>
       </w:r>
     </w:p>
   </w:comment>
-  <w:comment w:id="3" w:author="Shane Netshikweta" w:date="2019-12-08T09:09:00Z" w:initials="SN">
+  <w:comment w:id="2" w:author="Shane Netshikweta" w:date="2019-12-08T09:09:00Z" w:initials="SN">
     <w:p>
       <w:pPr>
         <w:pStyle w:val="CommentText"/>
@@ -2035,7 +2103,7 @@
       </w:r>
     </w:p>
   </w:comment>
-  <w:comment w:id="4" w:author="Shane Netshikweta" w:date="2019-12-08T09:58:00Z" w:initials="SN">
+  <w:comment w:id="3" w:author="Shane Netshikweta" w:date="2019-12-08T09:58:00Z" w:initials="SN">
     <w:p>
       <w:pPr>
         <w:pStyle w:val="CommentText"/>
@@ -2059,7 +2127,7 @@
       </w:r>
     </w:p>
   </w:comment>
-  <w:comment w:id="5" w:author="Shane Netshikweta" w:date="2019-12-08T09:23:00Z" w:initials="SN">
+  <w:comment w:id="4" w:author="Shane Netshikweta" w:date="2019-12-08T09:23:00Z" w:initials="SN">
     <w:p>
       <w:pPr>
         <w:pStyle w:val="CommentText"/>
@@ -2072,6 +2140,35 @@
       </w:r>
       <w:r>
         <w:t>This was not asked in the original form. I’ve included it here because it just seems important. To confirm with client. It might not be there in the final form.</w:t>
+      </w:r>
+    </w:p>
+  </w:comment>
+  <w:comment w:id="5" w:author="Shane Netshikweta" w:date="2019-12-30T15:56:00Z" w:initials="SN">
+    <w:p>
+      <w:pPr>
+        <w:pStyle w:val="CommentText"/>
+      </w:pPr>
+      <w:r>
+        <w:rPr>
+          <w:rStyle w:val="CommentReference"/>
+        </w:rPr>
+        <w:annotationRef/>
+      </w:r>
+      <w:r>
+        <w:t xml:space="preserve">This has been removed from the final draft. It will have </w:t>
+      </w:r>
+      <w:proofErr w:type="spellStart"/>
+      <w:proofErr w:type="gramStart"/>
+      <w:r>
+        <w:t>it’s</w:t>
+      </w:r>
+      <w:proofErr w:type="spellEnd"/>
+      <w:proofErr w:type="gramEnd"/>
+      <w:r>
+        <w:t xml:space="preserve"> own table</w:t>
+      </w:r>
+      <w:r>
+        <w:t>.</w:t>
       </w:r>
     </w:p>
   </w:comment>
@@ -2085,6 +2182,7 @@
   <w15:commentEx w15:paraId="1AEFB9B2" w15:done="0"/>
   <w15:commentEx w15:paraId="012E5022" w15:paraIdParent="1AEFB9B2" w15:done="0"/>
   <w15:commentEx w15:paraId="566CE999" w15:done="0"/>
+  <w15:commentEx w15:paraId="773277E5" w15:done="0"/>
 </w15:commentsEx>
 </file>
 
@@ -2095,6 +2193,7 @@
   <w16cid:commentId w16cid:paraId="1AEFB9B2" w16cid:durableId="21973C41"/>
   <w16cid:commentId w16cid:paraId="012E5022" w16cid:durableId="219747AC"/>
   <w16cid:commentId w16cid:paraId="566CE999" w16cid:durableId="21973FA9"/>
+  <w16cid:commentId w16cid:paraId="773277E5" w16cid:durableId="21B49CB2"/>
 </w16cid:commentsIds>
 </file>
 
@@ -3093,7 +3192,7 @@
 </file>
 
 <file path=customXml/itemProps1.xml><?xml version="1.0" encoding="utf-8"?>
-<ds:datastoreItem xmlns:ds="http://schemas.openxmlformats.org/officeDocument/2006/customXml" ds:itemID="{34190F07-DF96-4E04-B6A0-E96F0C9E33FC}">
+<ds:datastoreItem xmlns:ds="http://schemas.openxmlformats.org/officeDocument/2006/customXml" ds:itemID="{00C06AB7-ABCD-4C1F-AC43-A16F890F8847}">
   <ds:schemaRefs>
     <ds:schemaRef ds:uri="http://schemas.openxmlformats.org/officeDocument/2006/bibliography"/>
   </ds:schemaRefs>

</xml_diff>